<commit_message>
Statement of Work Docu
</commit_message>
<xml_diff>
--- a/documentation/csproj2/Statement of Work.docx
+++ b/documentation/csproj2/Statement of Work.docx
@@ -225,31 +225,7 @@
           <w:szCs w:val="28"/>
           <w:lang w:val="en-US"/>
         </w:rPr>
-        <w:t xml:space="preserve">3 </w:t>
-      </w:r>
-      <w:proofErr w:type="spellStart"/>
-      <w:r>
-        <w:rPr>
-          <w:rFonts w:ascii="Times New Roman" w:eastAsia="Times New Roman" w:hAnsi="Times New Roman" w:cs="Times New Roman"/>
-          <w:b/>
-          <w:smallCaps/>
-          <w:sz w:val="28"/>
-          <w:szCs w:val="28"/>
-          <w:lang w:val="en-US"/>
-        </w:rPr>
-        <w:t>Humabon</w:t>
-      </w:r>
-      <w:proofErr w:type="spellEnd"/>
-      <w:r>
-        <w:rPr>
-          <w:rFonts w:ascii="Times New Roman" w:eastAsia="Times New Roman" w:hAnsi="Times New Roman" w:cs="Times New Roman"/>
-          <w:b/>
-          <w:smallCaps/>
-          <w:sz w:val="28"/>
-          <w:szCs w:val="28"/>
-          <w:lang w:val="en-US"/>
-        </w:rPr>
-        <w:t xml:space="preserve"> Place, Magallanes</w:t>
+        <w:t>3 Humabon Place, Magallanes</w:t>
       </w:r>
     </w:p>
     <w:p>
@@ -4225,76 +4201,94 @@
           <w:szCs w:val="24"/>
           <w:lang w:val="en-US"/>
         </w:rPr>
-        <w:t>Any disagreements involving completion of project tasks or disagreement between adviser/client and the project team will be referred to both organizations’ contracting offices for review and discussion.</w:t>
-      </w:r>
-    </w:p>
-    <w:p>
-      <w:pPr>
-        <w:spacing w:after="0" w:line="240" w:lineRule="auto"/>
-        <w:rPr>
-          <w:rFonts w:ascii="Times New Roman" w:eastAsia="Times New Roman" w:hAnsi="Times New Roman" w:cs="Times New Roman"/>
-          <w:sz w:val="24"/>
-          <w:szCs w:val="24"/>
-          <w:lang w:val="en-US"/>
-        </w:rPr>
-      </w:pPr>
-    </w:p>
-    <w:p>
-      <w:pPr>
-        <w:spacing w:after="0" w:line="240" w:lineRule="auto"/>
-        <w:rPr>
-          <w:rFonts w:ascii="Times New Roman" w:eastAsia="Times New Roman" w:hAnsi="Times New Roman" w:cs="Times New Roman"/>
-          <w:sz w:val="24"/>
-          <w:szCs w:val="20"/>
-          <w:lang w:val="en-US"/>
-        </w:rPr>
-      </w:pPr>
-    </w:p>
-    <w:p>
-      <w:pPr>
-        <w:spacing w:after="0" w:line="240" w:lineRule="auto"/>
-        <w:rPr>
-          <w:rFonts w:ascii="Times New Roman" w:eastAsia="Times New Roman" w:hAnsi="Times New Roman" w:cs="Times New Roman"/>
-          <w:sz w:val="24"/>
-          <w:szCs w:val="24"/>
-          <w:lang w:val="en-US"/>
-        </w:rPr>
-      </w:pPr>
-    </w:p>
-    <w:p>
-      <w:pPr>
-        <w:spacing w:after="0" w:line="240" w:lineRule="auto"/>
-        <w:rPr>
-          <w:rFonts w:ascii="Times New Roman" w:eastAsia="Times New Roman" w:hAnsi="Times New Roman" w:cs="Times New Roman"/>
-          <w:sz w:val="24"/>
-          <w:szCs w:val="24"/>
-          <w:lang w:val="en-US"/>
-        </w:rPr>
-      </w:pPr>
-    </w:p>
-    <w:p>
-      <w:pPr>
-        <w:spacing w:after="0" w:line="240" w:lineRule="auto"/>
-        <w:rPr>
-          <w:rFonts w:ascii="Times New Roman" w:eastAsia="Times New Roman" w:hAnsi="Times New Roman" w:cs="Times New Roman"/>
-          <w:sz w:val="24"/>
-          <w:szCs w:val="24"/>
-          <w:lang w:val="en-US"/>
-        </w:rPr>
-      </w:pPr>
-    </w:p>
-    <w:p>
-      <w:pPr>
-        <w:spacing w:after="0" w:line="240" w:lineRule="auto"/>
-        <w:rPr>
-          <w:rFonts w:ascii="Times New Roman" w:eastAsia="Times New Roman" w:hAnsi="Times New Roman" w:cs="Times New Roman"/>
-          <w:sz w:val="24"/>
-          <w:szCs w:val="24"/>
-          <w:lang w:val="en-US"/>
-        </w:rPr>
-      </w:pPr>
+        <w:t>Any disagreements involving completion of project tasks or disagreement between adviser/client and the project team will be referred to both organizations’ contracting of</w:t>
+      </w:r>
+      <w:r>
+        <w:rPr>
+          <w:rFonts w:ascii="Times New Roman" w:eastAsia="Times New Roman" w:hAnsi="Times New Roman" w:cs="Times New Roman"/>
+          <w:sz w:val="24"/>
+          <w:szCs w:val="24"/>
+          <w:lang w:val="en-US"/>
+        </w:rPr>
+        <w:t>fices for review and discussion</w:t>
+      </w:r>
+      <w:r>
+        <w:rPr>
+          <w:rFonts w:ascii="Times New Roman" w:eastAsia="Times New Roman" w:hAnsi="Times New Roman" w:cs="Times New Roman"/>
+          <w:sz w:val="24"/>
+          <w:szCs w:val="24"/>
+          <w:lang w:val="en-US"/>
+        </w:rPr>
+        <w:t>.</w:t>
+      </w:r>
       <w:bookmarkStart w:id="8" w:name="_GoBack"/>
       <w:bookmarkEnd w:id="8"/>
+    </w:p>
+    <w:p>
+      <w:pPr>
+        <w:spacing w:after="0" w:line="240" w:lineRule="auto"/>
+        <w:rPr>
+          <w:rFonts w:ascii="Times New Roman" w:eastAsia="Times New Roman" w:hAnsi="Times New Roman" w:cs="Times New Roman"/>
+          <w:sz w:val="24"/>
+          <w:szCs w:val="24"/>
+          <w:lang w:val="en-US"/>
+        </w:rPr>
+      </w:pPr>
+    </w:p>
+    <w:p>
+      <w:pPr>
+        <w:spacing w:after="0" w:line="240" w:lineRule="auto"/>
+        <w:rPr>
+          <w:rFonts w:ascii="Times New Roman" w:eastAsia="Times New Roman" w:hAnsi="Times New Roman" w:cs="Times New Roman"/>
+          <w:sz w:val="24"/>
+          <w:szCs w:val="20"/>
+          <w:lang w:val="en-US"/>
+        </w:rPr>
+      </w:pPr>
+    </w:p>
+    <w:p>
+      <w:pPr>
+        <w:spacing w:after="0" w:line="240" w:lineRule="auto"/>
+        <w:rPr>
+          <w:rFonts w:ascii="Times New Roman" w:eastAsia="Times New Roman" w:hAnsi="Times New Roman" w:cs="Times New Roman"/>
+          <w:sz w:val="24"/>
+          <w:szCs w:val="24"/>
+          <w:lang w:val="en-US"/>
+        </w:rPr>
+      </w:pPr>
+    </w:p>
+    <w:p>
+      <w:pPr>
+        <w:spacing w:after="0" w:line="240" w:lineRule="auto"/>
+        <w:rPr>
+          <w:rFonts w:ascii="Times New Roman" w:eastAsia="Times New Roman" w:hAnsi="Times New Roman" w:cs="Times New Roman"/>
+          <w:sz w:val="24"/>
+          <w:szCs w:val="24"/>
+          <w:lang w:val="en-US"/>
+        </w:rPr>
+      </w:pPr>
+    </w:p>
+    <w:p>
+      <w:pPr>
+        <w:spacing w:after="0" w:line="240" w:lineRule="auto"/>
+        <w:rPr>
+          <w:rFonts w:ascii="Times New Roman" w:eastAsia="Times New Roman" w:hAnsi="Times New Roman" w:cs="Times New Roman"/>
+          <w:sz w:val="24"/>
+          <w:szCs w:val="24"/>
+          <w:lang w:val="en-US"/>
+        </w:rPr>
+      </w:pPr>
+    </w:p>
+    <w:p>
+      <w:pPr>
+        <w:spacing w:after="0" w:line="240" w:lineRule="auto"/>
+        <w:rPr>
+          <w:rFonts w:ascii="Times New Roman" w:eastAsia="Times New Roman" w:hAnsi="Times New Roman" w:cs="Times New Roman"/>
+          <w:sz w:val="24"/>
+          <w:szCs w:val="24"/>
+          <w:lang w:val="en-US"/>
+        </w:rPr>
+      </w:pPr>
     </w:p>
     <w:p>
       <w:pPr>
@@ -4616,7 +4610,7 @@
         <w:rStyle w:val="PageNumber"/>
         <w:noProof/>
       </w:rPr>
-      <w:t>5</w:t>
+      <w:t>4</w:t>
     </w:r>
     <w:r>
       <w:rPr>
@@ -5887,6 +5881,7 @@
     <w:lsdException w:name="HTML Sample" w:semiHidden="1" w:unhideWhenUsed="1"/>
     <w:lsdException w:name="HTML Typewriter" w:semiHidden="1" w:unhideWhenUsed="1"/>
     <w:lsdException w:name="HTML Variable" w:semiHidden="1" w:unhideWhenUsed="1"/>
+    <w:lsdException w:name="Normal Table" w:semiHidden="1" w:unhideWhenUsed="1"/>
     <w:lsdException w:name="annotation subject" w:semiHidden="1" w:unhideWhenUsed="1"/>
     <w:lsdException w:name="No List" w:semiHidden="1" w:unhideWhenUsed="1"/>
     <w:lsdException w:name="Outline List 1" w:semiHidden="1" w:unhideWhenUsed="1"/>
@@ -5933,8 +5928,10 @@
     <w:lsdException w:name="Table Subtle 2" w:semiHidden="1" w:unhideWhenUsed="1"/>
     <w:lsdException w:name="Table Web 1" w:semiHidden="1" w:unhideWhenUsed="1"/>
     <w:lsdException w:name="Table Web 2" w:semiHidden="1" w:unhideWhenUsed="1"/>
+    <w:lsdException w:name="Table Web 3" w:semiHidden="1" w:unhideWhenUsed="1"/>
     <w:lsdException w:name="Balloon Text" w:semiHidden="1" w:unhideWhenUsed="1"/>
     <w:lsdException w:name="Table Grid" w:uiPriority="39"/>
+    <w:lsdException w:name="Table Theme" w:semiHidden="1" w:unhideWhenUsed="1"/>
     <w:lsdException w:name="Placeholder Text" w:semiHidden="1"/>
     <w:lsdException w:name="No Spacing" w:uiPriority="1" w:qFormat="1"/>
     <w:lsdException w:name="Light Shading" w:uiPriority="60"/>

</xml_diff>